<commit_message>
last labs on riat
</commit_message>
<xml_diff>
--- a/RiaT/labs/Lab5/report.docx
+++ b/RiaT/labs/Lab5/report.docx
@@ -19,6 +19,7 @@
             <w:tcBorders>
               <w:bottom w:val="single" w:sz="4" w:space="0" w:color="auto"/>
             </w:tcBorders>
+            <w:shd w:val="clear" w:color="auto" w:fill="F4B083" w:themeFill="accent2" w:themeFillTint="99"/>
           </w:tcPr>
           <w:p>
             <w:r>
@@ -29,6 +30,7 @@
         <w:tc>
           <w:tcPr>
             <w:tcW w:w="4673" w:type="dxa"/>
+            <w:shd w:val="clear" w:color="auto" w:fill="F4B083" w:themeFill="accent2" w:themeFillTint="99"/>
           </w:tcPr>
           <w:p>
             <w:r>
@@ -46,10 +48,10 @@
           </w:tcPr>
           <w:p>
             <w:pPr>
-              <w:ind w:firstLine="3006"/>
+              <w:jc w:val="center"/>
             </w:pPr>
             <w:r>
-              <w:t xml:space="preserve">                   Корректность</w:t>
+              <w:t>Корректные требования</w:t>
             </w:r>
           </w:p>
         </w:tc>
@@ -100,6 +102,7 @@
             <w:r>
               <w:t xml:space="preserve">и </w:t>
             </w:r>
+            <w:proofErr w:type="gramStart"/>
             <w:r>
               <w:rPr>
                 <w:lang w:val="en-US"/>
@@ -107,7 +110,20 @@
               <w:t>IOS</w:t>
             </w:r>
             <w:r>
-              <w:t>(12.0)</w:t>
+              <w:t>(</w:t>
+            </w:r>
+            <w:proofErr w:type="gramEnd"/>
+            <w:r>
+              <w:t>12.0</w:t>
+            </w:r>
+            <w:r>
+              <w:t xml:space="preserve"> </w:t>
+            </w:r>
+            <w:r>
+              <w:t>и выше</w:t>
+            </w:r>
+            <w:r>
+              <w:t>)</w:t>
             </w:r>
           </w:p>
         </w:tc>
@@ -121,13 +137,10 @@
           </w:tcPr>
           <w:p>
             <w:pPr>
-              <w:ind w:firstLine="3573"/>
+              <w:jc w:val="center"/>
             </w:pPr>
             <w:r>
-              <w:t xml:space="preserve"> Н</w:t>
-            </w:r>
-            <w:r>
-              <w:t>едвусмысленность</w:t>
+              <w:t>Недвусмысленные требования</w:t>
             </w:r>
           </w:p>
         </w:tc>
@@ -166,16 +179,10 @@
           </w:tcPr>
           <w:p>
             <w:pPr>
-              <w:ind w:firstLine="3289"/>
+              <w:jc w:val="center"/>
             </w:pPr>
             <w:r>
-              <w:t xml:space="preserve"> П</w:t>
-            </w:r>
-            <w:r>
-              <w:t>олнота</w:t>
-            </w:r>
-            <w:r>
-              <w:t xml:space="preserve"> набора требований</w:t>
+              <w:t>Полнота набора требований</w:t>
             </w:r>
           </w:p>
         </w:tc>
@@ -225,7 +232,7 @@
           </w:tcPr>
           <w:p>
             <w:pPr>
-              <w:ind w:firstLine="2722"/>
+              <w:jc w:val="center"/>
             </w:pPr>
             <w:r>
               <w:t>Непротиворечивость набора требований</w:t>
@@ -257,7 +264,13 @@
               <w:t>:</w:t>
             </w:r>
             <w:r>
-              <w:t xml:space="preserve"> 5-6 секунд, однако, для подключения к БД необходимо потратить 9-10 секунд</w:t>
+              <w:t xml:space="preserve"> 5-6 секунд, однако, для подключения к БД необходимо потратить</w:t>
+            </w:r>
+            <w:r>
+              <w:t xml:space="preserve"> не менее</w:t>
+            </w:r>
+            <w:r>
+              <w:t xml:space="preserve"> 9-10 секунд</w:t>
             </w:r>
           </w:p>
         </w:tc>
@@ -305,7 +318,7 @@
           </w:tcPr>
           <w:p>
             <w:pPr>
-              <w:ind w:firstLine="2014"/>
+              <w:jc w:val="center"/>
             </w:pPr>
             <w:r>
               <w:t>Упорядочение требований по их важности и стабильности.</w:t>
@@ -331,13 +344,7 @@
             </w:r>
             <w:proofErr w:type="gramEnd"/>
             <w:r>
-              <w:t xml:space="preserve"> каталог фильмов, </w:t>
-            </w:r>
-            <w:r>
-              <w:t>возможность авторизации пользователя</w:t>
-            </w:r>
-            <w:r>
-              <w:t>.</w:t>
+              <w:t xml:space="preserve"> каталог фильмов, возможность авторизации пользователя.</w:t>
             </w:r>
           </w:p>
         </w:tc>
@@ -384,7 +391,7 @@
           </w:tcPr>
           <w:p>
             <w:pPr>
-              <w:ind w:firstLine="3289"/>
+              <w:jc w:val="center"/>
             </w:pPr>
             <w:r>
               <w:t>Проверяемые требования</w:t>
@@ -419,11 +426,17 @@
             </w:r>
             <w:proofErr w:type="gramStart"/>
             <w:r>
-              <w:t>фильма ,</w:t>
+              <w:t>фильм</w:t>
+            </w:r>
+            <w:r>
+              <w:t>а ,</w:t>
             </w:r>
             <w:proofErr w:type="gramEnd"/>
             <w:r>
-              <w:t xml:space="preserve"> кадры из фильма, постер на 1 странице.</w:t>
+              <w:t xml:space="preserve"> кадры из фильма, постер на страницу</w:t>
+            </w:r>
+            <w:r>
+              <w:t>.</w:t>
             </w:r>
           </w:p>
         </w:tc>
@@ -440,7 +453,7 @@
           </w:tcPr>
           <w:p>
             <w:pPr>
-              <w:ind w:firstLine="2722"/>
+              <w:jc w:val="center"/>
             </w:pPr>
             <w:r>
               <w:t>Модифицируемый набор требований</w:t>
@@ -493,7 +506,7 @@
           </w:tcPr>
           <w:p>
             <w:pPr>
-              <w:ind w:firstLine="3289"/>
+              <w:jc w:val="center"/>
             </w:pPr>
             <w:r>
               <w:t>Трассируемые требования</w:t>
@@ -546,7 +559,7 @@
           </w:tcPr>
           <w:p>
             <w:pPr>
-              <w:ind w:firstLine="3998"/>
+              <w:jc w:val="center"/>
             </w:pPr>
             <w:r>
               <w:t>Атомарность</w:t>
@@ -564,13 +577,27 @@
           </w:tcPr>
           <w:p>
             <w:r>
-              <w:t xml:space="preserve">Использовать проверку введенных данных в полях и иметь возможность добавить в </w:t>
+              <w:t>Использовать проверку введенных данных в полях и иметь возможность добавить в</w:t>
+            </w:r>
+            <w:r>
+              <w:t xml:space="preserve"> </w:t>
+            </w:r>
+            <w:proofErr w:type="gramStart"/>
+            <w:r>
+              <w:t xml:space="preserve">категорию </w:t>
+            </w:r>
+            <w:r>
+              <w:t xml:space="preserve"> </w:t>
             </w:r>
             <w:r>
               <w:t>“</w:t>
             </w:r>
-            <w:r>
-              <w:t>Просмотреть позже</w:t>
+            <w:proofErr w:type="gramEnd"/>
+            <w:r>
+              <w:t>П</w:t>
+            </w:r>
+            <w:r>
+              <w:t>осмотреть позже</w:t>
             </w:r>
             <w:r>
               <w:t>”</w:t>
@@ -601,6 +628,11 @@
       </w:tr>
     </w:tbl>
     <w:p>
+      <w:pPr>
+        <w:rPr>
+          <w:lang w:val="en-US"/>
+        </w:rPr>
+      </w:pPr>
       <w:bookmarkStart w:id="0" w:name="_GoBack"/>
       <w:bookmarkEnd w:id="0"/>
     </w:p>

</xml_diff>